<commit_message>
Updated Sprint 1 Deliverables with latest files
</commit_message>
<xml_diff>
--- a/Deliverables/Sprint1/Team Prophecy Project Report Section 1 (66%).docx
+++ b/Deliverables/Sprint1/Team Prophecy Project Report Section 1 (66%).docx
@@ -9654,7 +9654,15 @@
       </w:r>
       <w:proofErr w:type="gramEnd"/>
       <w:r>
-        <w:t>, we have shortlisted following literature that can directly/indirectly provide a better starting point for our project.</w:t>
+        <w:t xml:space="preserve">, we have shortlisted </w:t>
+      </w:r>
+      <w:proofErr w:type="gramStart"/>
+      <w:r>
+        <w:t>following</w:t>
+      </w:r>
+      <w:proofErr w:type="gramEnd"/>
+      <w:r>
+        <w:t xml:space="preserve"> literature that can directly/indirectly provide a better starting point for our project.</w:t>
       </w:r>
     </w:p>
     <w:p>
@@ -9922,7 +9930,15 @@
     </w:p>
     <w:p>
       <w:r>
-        <w:t xml:space="preserve">In the Conditional Probability Analysis technique, the students are divided into various categories like First-Time/Current/Transfer Students, Pre-requisites met/unmet, First Attempt/Multiple attempts, etc. Predictions for the probability of students registering for this course was computed for each of those </w:t>
+        <w:t xml:space="preserve">In the Conditional Probability Analysis technique, the students are divided into various categories like First-Time/Current/Transfer Students, Pre-requisites met/unmet, First Attempt/Multiple attempts, etc. Predictions for the probability of students registering for this course </w:t>
+      </w:r>
+      <w:proofErr w:type="gramStart"/>
+      <w:r>
+        <w:t>was</w:t>
+      </w:r>
+      <w:proofErr w:type="gramEnd"/>
+      <w:r>
+        <w:t xml:space="preserve"> computed for each of those </w:t>
       </w:r>
       <w:proofErr w:type="gramStart"/>
       <w:r>
@@ -20232,6 +20248,171 @@
 <file path=word/numbering.xml><?xml version="1.0" encoding="utf-8"?>
 <w:numbering xmlns:wpc="http://schemas.microsoft.com/office/word/2010/wordprocessingCanvas" xmlns:cx="http://schemas.microsoft.com/office/drawing/2014/chartex" xmlns:cx1="http://schemas.microsoft.com/office/drawing/2015/9/8/chartex" xmlns:cx2="http://schemas.microsoft.com/office/drawing/2015/10/21/chartex" xmlns:cx3="http://schemas.microsoft.com/office/drawing/2016/5/9/chartex" xmlns:cx4="http://schemas.microsoft.com/office/drawing/2016/5/10/chartex" xmlns:cx5="http://schemas.microsoft.com/office/drawing/2016/5/11/chartex" xmlns:cx6="http://schemas.microsoft.com/office/drawing/2016/5/12/chartex" xmlns:cx7="http://schemas.microsoft.com/office/drawing/2016/5/13/chartex" xmlns:cx8="http://schemas.microsoft.com/office/drawing/2016/5/14/chartex" xmlns:mc="http://schemas.openxmlformats.org/markup-compatibility/2006" xmlns:aink="http://schemas.microsoft.com/office/drawing/2016/ink" xmlns:am3d="http://schemas.microsoft.com/office/drawing/2017/model3d" xmlns:o="urn:schemas-microsoft-com:office:office" xmlns:oel="http://schemas.microsoft.com/office/2019/extlst" xmlns:r="http://schemas.openxmlformats.org/officeDocument/2006/relationships" xmlns:m="http://schemas.openxmlformats.org/officeDocument/2006/math" xmlns:v="urn:schemas-microsoft-com:vml" xmlns:wp14="http://schemas.microsoft.com/office/word/2010/wordprocessingDrawing" xmlns:wp="http://schemas.openxmlformats.org/drawingml/2006/wordprocessingDrawing" xmlns:w10="urn:schemas-microsoft-com:office:word" xmlns:w="http://schemas.openxmlformats.org/wordprocessingml/2006/main" xmlns:w14="http://schemas.microsoft.com/office/word/2010/wordml" xmlns:w15="http://schemas.microsoft.com/office/word/2012/wordml" xmlns:w16cex="http://schemas.microsoft.com/office/word/2018/wordml/cex" xmlns:w16cid="http://schemas.microsoft.com/office/word/2016/wordml/cid" xmlns:w16="http://schemas.microsoft.com/office/word/2018/wordml" xmlns:w16sdtdh="http://schemas.microsoft.com/office/word/2020/wordml/sdtdatahash" xmlns:w16se="http://schemas.microsoft.com/office/word/2015/wordml/symex" xmlns:wpg="http://schemas.microsoft.com/office/word/2010/wordprocessingGroup" xmlns:wpi="http://schemas.microsoft.com/office/word/2010/wordprocessingInk" xmlns:wne="http://schemas.microsoft.com/office/word/2006/wordml" xmlns:wps="http://schemas.microsoft.com/office/word/2010/wordprocessingShape" mc:Ignorable="w14 w15 w16se w16cid w16 w16cex w16sdtdh wp14">
   <w:abstractNum w:abstractNumId="0" w15:restartNumberingAfterBreak="0">
+    <w:nsid w:val="FFFFFF7C"/>
+    <w:multiLevelType w:val="singleLevel"/>
+    <w:tmpl w:val="0D40C828"/>
+    <w:lvl w:ilvl="0">
+      <w:start w:val="1"/>
+      <w:numFmt w:val="decimal"/>
+      <w:lvlText w:val="%1."/>
+      <w:lvlJc w:val="left"/>
+      <w:pPr>
+        <w:tabs>
+          <w:tab w:val="num" w:pos="1800"/>
+        </w:tabs>
+        <w:ind w:left="1800" w:hanging="360"/>
+      </w:pPr>
+    </w:lvl>
+  </w:abstractNum>
+  <w:abstractNum w:abstractNumId="1" w15:restartNumberingAfterBreak="0">
+    <w:nsid w:val="FFFFFF7D"/>
+    <w:multiLevelType w:val="singleLevel"/>
+    <w:tmpl w:val="9C18C430"/>
+    <w:lvl w:ilvl="0">
+      <w:start w:val="1"/>
+      <w:numFmt w:val="decimal"/>
+      <w:lvlText w:val="%1."/>
+      <w:lvlJc w:val="left"/>
+      <w:pPr>
+        <w:tabs>
+          <w:tab w:val="num" w:pos="1440"/>
+        </w:tabs>
+        <w:ind w:left="1440" w:hanging="360"/>
+      </w:pPr>
+    </w:lvl>
+  </w:abstractNum>
+  <w:abstractNum w:abstractNumId="2" w15:restartNumberingAfterBreak="0">
+    <w:nsid w:val="FFFFFF7E"/>
+    <w:multiLevelType w:val="singleLevel"/>
+    <w:tmpl w:val="7E4CA69E"/>
+    <w:lvl w:ilvl="0">
+      <w:start w:val="1"/>
+      <w:numFmt w:val="decimal"/>
+      <w:lvlText w:val="%1."/>
+      <w:lvlJc w:val="left"/>
+      <w:pPr>
+        <w:tabs>
+          <w:tab w:val="num" w:pos="1080"/>
+        </w:tabs>
+        <w:ind w:left="1080" w:hanging="360"/>
+      </w:pPr>
+    </w:lvl>
+  </w:abstractNum>
+  <w:abstractNum w:abstractNumId="3" w15:restartNumberingAfterBreak="0">
+    <w:nsid w:val="FFFFFF7F"/>
+    <w:multiLevelType w:val="singleLevel"/>
+    <w:tmpl w:val="504E0FB8"/>
+    <w:lvl w:ilvl="0">
+      <w:start w:val="1"/>
+      <w:numFmt w:val="decimal"/>
+      <w:lvlText w:val="%1."/>
+      <w:lvlJc w:val="left"/>
+      <w:pPr>
+        <w:tabs>
+          <w:tab w:val="num" w:pos="720"/>
+        </w:tabs>
+        <w:ind w:left="720" w:hanging="360"/>
+      </w:pPr>
+    </w:lvl>
+  </w:abstractNum>
+  <w:abstractNum w:abstractNumId="4" w15:restartNumberingAfterBreak="0">
+    <w:nsid w:val="FFFFFF80"/>
+    <w:multiLevelType w:val="singleLevel"/>
+    <w:tmpl w:val="86F287BE"/>
+    <w:lvl w:ilvl="0">
+      <w:start w:val="1"/>
+      <w:numFmt w:val="bullet"/>
+      <w:lvlText w:val=""/>
+      <w:lvlJc w:val="left"/>
+      <w:pPr>
+        <w:tabs>
+          <w:tab w:val="num" w:pos="1800"/>
+        </w:tabs>
+        <w:ind w:left="1800" w:hanging="360"/>
+      </w:pPr>
+      <w:rPr>
+        <w:rFonts w:ascii="Symbol" w:hAnsi="Symbol" w:hint="default"/>
+      </w:rPr>
+    </w:lvl>
+  </w:abstractNum>
+  <w:abstractNum w:abstractNumId="5" w15:restartNumberingAfterBreak="0">
+    <w:nsid w:val="FFFFFF81"/>
+    <w:multiLevelType w:val="singleLevel"/>
+    <w:tmpl w:val="F3BAB2DE"/>
+    <w:lvl w:ilvl="0">
+      <w:start w:val="1"/>
+      <w:numFmt w:val="bullet"/>
+      <w:lvlText w:val=""/>
+      <w:lvlJc w:val="left"/>
+      <w:pPr>
+        <w:tabs>
+          <w:tab w:val="num" w:pos="1440"/>
+        </w:tabs>
+        <w:ind w:left="1440" w:hanging="360"/>
+      </w:pPr>
+      <w:rPr>
+        <w:rFonts w:ascii="Symbol" w:hAnsi="Symbol" w:hint="default"/>
+      </w:rPr>
+    </w:lvl>
+  </w:abstractNum>
+  <w:abstractNum w:abstractNumId="6" w15:restartNumberingAfterBreak="0">
+    <w:nsid w:val="FFFFFF82"/>
+    <w:multiLevelType w:val="singleLevel"/>
+    <w:tmpl w:val="68B45310"/>
+    <w:lvl w:ilvl="0">
+      <w:start w:val="1"/>
+      <w:numFmt w:val="bullet"/>
+      <w:lvlText w:val=""/>
+      <w:lvlJc w:val="left"/>
+      <w:pPr>
+        <w:tabs>
+          <w:tab w:val="num" w:pos="1080"/>
+        </w:tabs>
+        <w:ind w:left="1080" w:hanging="360"/>
+      </w:pPr>
+      <w:rPr>
+        <w:rFonts w:ascii="Symbol" w:hAnsi="Symbol" w:hint="default"/>
+      </w:rPr>
+    </w:lvl>
+  </w:abstractNum>
+  <w:abstractNum w:abstractNumId="7" w15:restartNumberingAfterBreak="0">
+    <w:nsid w:val="FFFFFF83"/>
+    <w:multiLevelType w:val="singleLevel"/>
+    <w:tmpl w:val="0AD29480"/>
+    <w:lvl w:ilvl="0">
+      <w:start w:val="1"/>
+      <w:numFmt w:val="bullet"/>
+      <w:lvlText w:val=""/>
+      <w:lvlJc w:val="left"/>
+      <w:pPr>
+        <w:tabs>
+          <w:tab w:val="num" w:pos="720"/>
+        </w:tabs>
+        <w:ind w:left="720" w:hanging="360"/>
+      </w:pPr>
+      <w:rPr>
+        <w:rFonts w:ascii="Symbol" w:hAnsi="Symbol" w:hint="default"/>
+      </w:rPr>
+    </w:lvl>
+  </w:abstractNum>
+  <w:abstractNum w:abstractNumId="8" w15:restartNumberingAfterBreak="0">
+    <w:nsid w:val="FFFFFF88"/>
+    <w:multiLevelType w:val="singleLevel"/>
+    <w:tmpl w:val="EDD83046"/>
+    <w:lvl w:ilvl="0">
+      <w:start w:val="1"/>
+      <w:numFmt w:val="decimal"/>
+      <w:lvlText w:val="%1."/>
+      <w:lvlJc w:val="left"/>
+      <w:pPr>
+        <w:tabs>
+          <w:tab w:val="num" w:pos="360"/>
+        </w:tabs>
+        <w:ind w:left="360" w:hanging="360"/>
+      </w:pPr>
+    </w:lvl>
+  </w:abstractNum>
+  <w:abstractNum w:abstractNumId="9" w15:restartNumberingAfterBreak="0">
     <w:nsid w:val="01C642AF"/>
     <w:multiLevelType w:val="hybridMultilevel"/>
     <w:tmpl w:val="F042D3F4"/>
@@ -20317,7 +20498,7 @@
       </w:pPr>
     </w:lvl>
   </w:abstractNum>
-  <w:abstractNum w:abstractNumId="1" w15:restartNumberingAfterBreak="0">
+  <w:abstractNum w:abstractNumId="10" w15:restartNumberingAfterBreak="0">
     <w:nsid w:val="14CB59F5"/>
     <w:multiLevelType w:val="hybridMultilevel"/>
     <w:tmpl w:val="77B85352"/>
@@ -20430,7 +20611,7 @@
       </w:rPr>
     </w:lvl>
   </w:abstractNum>
-  <w:abstractNum w:abstractNumId="2" w15:restartNumberingAfterBreak="0">
+  <w:abstractNum w:abstractNumId="11" w15:restartNumberingAfterBreak="0">
     <w:nsid w:val="198D7693"/>
     <w:multiLevelType w:val="multilevel"/>
     <w:tmpl w:val="C35668DE"/>
@@ -20544,7 +20725,7 @@
       </w:rPr>
     </w:lvl>
   </w:abstractNum>
-  <w:abstractNum w:abstractNumId="3" w15:restartNumberingAfterBreak="0">
+  <w:abstractNum w:abstractNumId="12" w15:restartNumberingAfterBreak="0">
     <w:nsid w:val="1BD97D5D"/>
     <w:multiLevelType w:val="multilevel"/>
     <w:tmpl w:val="F104BFDC"/>
@@ -20667,7 +20848,7 @@
       </w:rPr>
     </w:lvl>
   </w:abstractNum>
-  <w:abstractNum w:abstractNumId="4" w15:restartNumberingAfterBreak="0">
+  <w:abstractNum w:abstractNumId="13" w15:restartNumberingAfterBreak="0">
     <w:nsid w:val="1D0F04BC"/>
     <w:multiLevelType w:val="multilevel"/>
     <w:tmpl w:val="52F02230"/>
@@ -20790,7 +20971,7 @@
       </w:rPr>
     </w:lvl>
   </w:abstractNum>
-  <w:abstractNum w:abstractNumId="5" w15:restartNumberingAfterBreak="0">
+  <w:abstractNum w:abstractNumId="14" w15:restartNumberingAfterBreak="0">
     <w:nsid w:val="1F727CE3"/>
     <w:multiLevelType w:val="hybridMultilevel"/>
     <w:tmpl w:val="3E083678"/>
@@ -20903,7 +21084,7 @@
       </w:rPr>
     </w:lvl>
   </w:abstractNum>
-  <w:abstractNum w:abstractNumId="6" w15:restartNumberingAfterBreak="0">
+  <w:abstractNum w:abstractNumId="15" w15:restartNumberingAfterBreak="0">
     <w:nsid w:val="23EF3E7F"/>
     <w:multiLevelType w:val="multilevel"/>
     <w:tmpl w:val="CB10ACD6"/>
@@ -20991,7 +21172,7 @@
       </w:pPr>
     </w:lvl>
   </w:abstractNum>
-  <w:abstractNum w:abstractNumId="7" w15:restartNumberingAfterBreak="0">
+  <w:abstractNum w:abstractNumId="16" w15:restartNumberingAfterBreak="0">
     <w:nsid w:val="2C23781A"/>
     <w:multiLevelType w:val="multilevel"/>
     <w:tmpl w:val="667C19EA"/>
@@ -21105,7 +21286,7 @@
       </w:rPr>
     </w:lvl>
   </w:abstractNum>
-  <w:abstractNum w:abstractNumId="8" w15:restartNumberingAfterBreak="0">
+  <w:abstractNum w:abstractNumId="17" w15:restartNumberingAfterBreak="0">
     <w:nsid w:val="30CC4648"/>
     <w:multiLevelType w:val="multilevel"/>
     <w:tmpl w:val="83803872"/>
@@ -21219,7 +21400,7 @@
       </w:rPr>
     </w:lvl>
   </w:abstractNum>
-  <w:abstractNum w:abstractNumId="9" w15:restartNumberingAfterBreak="0">
+  <w:abstractNum w:abstractNumId="18" w15:restartNumberingAfterBreak="0">
     <w:nsid w:val="34BD07B0"/>
     <w:multiLevelType w:val="hybridMultilevel"/>
     <w:tmpl w:val="C95081A8"/>
@@ -21332,7 +21513,7 @@
       </w:rPr>
     </w:lvl>
   </w:abstractNum>
-  <w:abstractNum w:abstractNumId="10" w15:restartNumberingAfterBreak="0">
+  <w:abstractNum w:abstractNumId="19" w15:restartNumberingAfterBreak="0">
     <w:nsid w:val="36AE760C"/>
     <w:multiLevelType w:val="multilevel"/>
     <w:tmpl w:val="1CA43FAC"/>
@@ -21449,7 +21630,7 @@
       </w:rPr>
     </w:lvl>
   </w:abstractNum>
-  <w:abstractNum w:abstractNumId="11" w15:restartNumberingAfterBreak="0">
+  <w:abstractNum w:abstractNumId="20" w15:restartNumberingAfterBreak="0">
     <w:nsid w:val="36EC2E70"/>
     <w:multiLevelType w:val="multilevel"/>
     <w:tmpl w:val="9F0AC764"/>
@@ -21563,7 +21744,7 @@
       </w:rPr>
     </w:lvl>
   </w:abstractNum>
-  <w:abstractNum w:abstractNumId="12" w15:restartNumberingAfterBreak="0">
+  <w:abstractNum w:abstractNumId="21" w15:restartNumberingAfterBreak="0">
     <w:nsid w:val="40E85889"/>
     <w:multiLevelType w:val="hybridMultilevel"/>
     <w:tmpl w:val="8B607E4A"/>
@@ -21649,7 +21830,7 @@
       </w:pPr>
     </w:lvl>
   </w:abstractNum>
-  <w:abstractNum w:abstractNumId="13" w15:restartNumberingAfterBreak="0">
+  <w:abstractNum w:abstractNumId="22" w15:restartNumberingAfterBreak="0">
     <w:nsid w:val="43926A91"/>
     <w:multiLevelType w:val="multilevel"/>
     <w:tmpl w:val="AC82733C"/>
@@ -21763,7 +21944,7 @@
       </w:rPr>
     </w:lvl>
   </w:abstractNum>
-  <w:abstractNum w:abstractNumId="14" w15:restartNumberingAfterBreak="0">
+  <w:abstractNum w:abstractNumId="23" w15:restartNumberingAfterBreak="0">
     <w:nsid w:val="4B1078F6"/>
     <w:multiLevelType w:val="hybridMultilevel"/>
     <w:tmpl w:val="73EA6C4A"/>
@@ -21876,7 +22057,7 @@
       </w:rPr>
     </w:lvl>
   </w:abstractNum>
-  <w:abstractNum w:abstractNumId="15" w15:restartNumberingAfterBreak="0">
+  <w:abstractNum w:abstractNumId="24" w15:restartNumberingAfterBreak="0">
     <w:nsid w:val="4C134B91"/>
     <w:multiLevelType w:val="hybridMultilevel"/>
     <w:tmpl w:val="5BF8B710"/>
@@ -21962,7 +22143,7 @@
       </w:pPr>
     </w:lvl>
   </w:abstractNum>
-  <w:abstractNum w:abstractNumId="16" w15:restartNumberingAfterBreak="0">
+  <w:abstractNum w:abstractNumId="25" w15:restartNumberingAfterBreak="0">
     <w:nsid w:val="502E32F5"/>
     <w:multiLevelType w:val="hybridMultilevel"/>
     <w:tmpl w:val="3E34C5C2"/>
@@ -22048,7 +22229,7 @@
       </w:pPr>
     </w:lvl>
   </w:abstractNum>
-  <w:abstractNum w:abstractNumId="17" w15:restartNumberingAfterBreak="0">
+  <w:abstractNum w:abstractNumId="26" w15:restartNumberingAfterBreak="0">
     <w:nsid w:val="567A47E1"/>
     <w:multiLevelType w:val="multilevel"/>
     <w:tmpl w:val="6902DF1A"/>
@@ -22162,7 +22343,7 @@
       </w:rPr>
     </w:lvl>
   </w:abstractNum>
-  <w:abstractNum w:abstractNumId="18" w15:restartNumberingAfterBreak="0">
+  <w:abstractNum w:abstractNumId="27" w15:restartNumberingAfterBreak="0">
     <w:nsid w:val="68BC342A"/>
     <w:multiLevelType w:val="hybridMultilevel"/>
     <w:tmpl w:val="3012AC96"/>
@@ -22277,7 +22458,7 @@
       </w:rPr>
     </w:lvl>
   </w:abstractNum>
-  <w:abstractNum w:abstractNumId="19" w15:restartNumberingAfterBreak="0">
+  <w:abstractNum w:abstractNumId="28" w15:restartNumberingAfterBreak="0">
     <w:nsid w:val="6E0875F2"/>
     <w:multiLevelType w:val="multilevel"/>
     <w:tmpl w:val="435A5150"/>
@@ -22391,7 +22572,7 @@
       </w:rPr>
     </w:lvl>
   </w:abstractNum>
-  <w:abstractNum w:abstractNumId="20" w15:restartNumberingAfterBreak="0">
+  <w:abstractNum w:abstractNumId="29" w15:restartNumberingAfterBreak="0">
     <w:nsid w:val="6EA3200E"/>
     <w:multiLevelType w:val="multilevel"/>
     <w:tmpl w:val="0409001F"/>
@@ -22478,7 +22659,7 @@
       </w:pPr>
     </w:lvl>
   </w:abstractNum>
-  <w:abstractNum w:abstractNumId="21" w15:restartNumberingAfterBreak="0">
+  <w:abstractNum w:abstractNumId="30" w15:restartNumberingAfterBreak="0">
     <w:nsid w:val="71341C10"/>
     <w:multiLevelType w:val="multilevel"/>
     <w:tmpl w:val="2132CBD8"/>
@@ -22593,70 +22774,97 @@
     </w:lvl>
   </w:abstractNum>
   <w:num w:numId="1" w16cid:durableId="925722892">
+    <w:abstractNumId w:val="27"/>
+  </w:num>
+  <w:num w:numId="2" w16cid:durableId="1269654465">
+    <w:abstractNumId w:val="10"/>
+  </w:num>
+  <w:num w:numId="3" w16cid:durableId="496383314">
+    <w:abstractNumId w:val="21"/>
+  </w:num>
+  <w:num w:numId="4" w16cid:durableId="762798656">
+    <w:abstractNumId w:val="29"/>
+  </w:num>
+  <w:num w:numId="5" w16cid:durableId="357899116">
+    <w:abstractNumId w:val="15"/>
+  </w:num>
+  <w:num w:numId="6" w16cid:durableId="1033576715">
+    <w:abstractNumId w:val="12"/>
+  </w:num>
+  <w:num w:numId="7" w16cid:durableId="465658483">
+    <w:abstractNumId w:val="22"/>
+  </w:num>
+  <w:num w:numId="8" w16cid:durableId="1314945496">
+    <w:abstractNumId w:val="13"/>
+  </w:num>
+  <w:num w:numId="9" w16cid:durableId="1067220986">
+    <w:abstractNumId w:val="11"/>
+  </w:num>
+  <w:num w:numId="10" w16cid:durableId="1258052518">
+    <w:abstractNumId w:val="30"/>
+  </w:num>
+  <w:num w:numId="11" w16cid:durableId="768349900">
+    <w:abstractNumId w:val="20"/>
+  </w:num>
+  <w:num w:numId="12" w16cid:durableId="1356344859">
+    <w:abstractNumId w:val="16"/>
+  </w:num>
+  <w:num w:numId="13" w16cid:durableId="2004702876">
+    <w:abstractNumId w:val="17"/>
+  </w:num>
+  <w:num w:numId="14" w16cid:durableId="404035189">
+    <w:abstractNumId w:val="28"/>
+  </w:num>
+  <w:num w:numId="15" w16cid:durableId="1317683345">
+    <w:abstractNumId w:val="26"/>
+  </w:num>
+  <w:num w:numId="16" w16cid:durableId="26224062">
+    <w:abstractNumId w:val="19"/>
+  </w:num>
+  <w:num w:numId="17" w16cid:durableId="626201170">
+    <w:abstractNumId w:val="9"/>
+  </w:num>
+  <w:num w:numId="18" w16cid:durableId="1990934841">
     <w:abstractNumId w:val="18"/>
   </w:num>
-  <w:num w:numId="2" w16cid:durableId="1269654465">
+  <w:num w:numId="19" w16cid:durableId="986669890">
+    <w:abstractNumId w:val="14"/>
+  </w:num>
+  <w:num w:numId="20" w16cid:durableId="892811779">
+    <w:abstractNumId w:val="23"/>
+  </w:num>
+  <w:num w:numId="21" w16cid:durableId="371686129">
+    <w:abstractNumId w:val="25"/>
+  </w:num>
+  <w:num w:numId="22" w16cid:durableId="1355618200">
+    <w:abstractNumId w:val="24"/>
+  </w:num>
+  <w:num w:numId="23" w16cid:durableId="1363745287">
+    <w:abstractNumId w:val="7"/>
+  </w:num>
+  <w:num w:numId="24" w16cid:durableId="1608005949">
+    <w:abstractNumId w:val="6"/>
+  </w:num>
+  <w:num w:numId="25" w16cid:durableId="304628706">
+    <w:abstractNumId w:val="5"/>
+  </w:num>
+  <w:num w:numId="26" w16cid:durableId="1552227836">
+    <w:abstractNumId w:val="4"/>
+  </w:num>
+  <w:num w:numId="27" w16cid:durableId="2016420016">
+    <w:abstractNumId w:val="8"/>
+  </w:num>
+  <w:num w:numId="28" w16cid:durableId="1320616342">
+    <w:abstractNumId w:val="3"/>
+  </w:num>
+  <w:num w:numId="29" w16cid:durableId="1350719976">
+    <w:abstractNumId w:val="2"/>
+  </w:num>
+  <w:num w:numId="30" w16cid:durableId="1682466447">
     <w:abstractNumId w:val="1"/>
   </w:num>
-  <w:num w:numId="3" w16cid:durableId="496383314">
-    <w:abstractNumId w:val="12"/>
-  </w:num>
-  <w:num w:numId="4" w16cid:durableId="762798656">
-    <w:abstractNumId w:val="20"/>
-  </w:num>
-  <w:num w:numId="5" w16cid:durableId="357899116">
-    <w:abstractNumId w:val="6"/>
-  </w:num>
-  <w:num w:numId="6" w16cid:durableId="1033576715">
-    <w:abstractNumId w:val="3"/>
-  </w:num>
-  <w:num w:numId="7" w16cid:durableId="465658483">
-    <w:abstractNumId w:val="13"/>
-  </w:num>
-  <w:num w:numId="8" w16cid:durableId="1314945496">
-    <w:abstractNumId w:val="4"/>
-  </w:num>
-  <w:num w:numId="9" w16cid:durableId="1067220986">
-    <w:abstractNumId w:val="2"/>
-  </w:num>
-  <w:num w:numId="10" w16cid:durableId="1258052518">
-    <w:abstractNumId w:val="21"/>
-  </w:num>
-  <w:num w:numId="11" w16cid:durableId="768349900">
-    <w:abstractNumId w:val="11"/>
-  </w:num>
-  <w:num w:numId="12" w16cid:durableId="1356344859">
-    <w:abstractNumId w:val="7"/>
-  </w:num>
-  <w:num w:numId="13" w16cid:durableId="2004702876">
-    <w:abstractNumId w:val="8"/>
-  </w:num>
-  <w:num w:numId="14" w16cid:durableId="404035189">
-    <w:abstractNumId w:val="19"/>
-  </w:num>
-  <w:num w:numId="15" w16cid:durableId="1317683345">
-    <w:abstractNumId w:val="17"/>
-  </w:num>
-  <w:num w:numId="16" w16cid:durableId="26224062">
-    <w:abstractNumId w:val="10"/>
-  </w:num>
-  <w:num w:numId="17" w16cid:durableId="626201170">
+  <w:num w:numId="31" w16cid:durableId="1364018776">
     <w:abstractNumId w:val="0"/>
-  </w:num>
-  <w:num w:numId="18" w16cid:durableId="1990934841">
-    <w:abstractNumId w:val="9"/>
-  </w:num>
-  <w:num w:numId="19" w16cid:durableId="986669890">
-    <w:abstractNumId w:val="5"/>
-  </w:num>
-  <w:num w:numId="20" w16cid:durableId="892811779">
-    <w:abstractNumId w:val="14"/>
-  </w:num>
-  <w:num w:numId="21" w16cid:durableId="371686129">
-    <w:abstractNumId w:val="16"/>
-  </w:num>
-  <w:num w:numId="22" w16cid:durableId="1355618200">
-    <w:abstractNumId w:val="15"/>
   </w:num>
   <w:numIdMacAtCleanup w:val="22"/>
 </w:numbering>
@@ -29106,6 +29314,26 @@
 </file>
 
 <file path=customXml/item2.xml><?xml version="1.0" encoding="utf-8"?>
+<p:properties xmlns:p="http://schemas.microsoft.com/office/2006/metadata/properties" xmlns:xsi="http://www.w3.org/2001/XMLSchema-instance" xmlns:pc="http://schemas.microsoft.com/office/infopath/2007/PartnerControls">
+  <documentManagement>
+    <lcf76f155ced4ddcb4097134ff3c332f xmlns="9588b89b-a54a-4030-9351-2bada00b48fe">
+      <Terms xmlns="http://schemas.microsoft.com/office/infopath/2007/PartnerControls"/>
+    </lcf76f155ced4ddcb4097134ff3c332f>
+    <TaxCatchAll xmlns="d832c767-56ee-4551-a5e6-1906d20f7728" xsi:nil="true"/>
+  </documentManagement>
+</p:properties>
+</file>
+
+<file path=customXml/item3.xml><?xml version="1.0" encoding="utf-8"?>
+<?mso-contentType ?>
+<FormTemplates xmlns="http://schemas.microsoft.com/sharepoint/v3/contenttype/forms">
+  <Display>DocumentLibraryForm</Display>
+  <Edit>DocumentLibraryForm</Edit>
+  <New>DocumentLibraryForm</New>
+</FormTemplates>
+</file>
+
+<file path=customXml/item4.xml><?xml version="1.0" encoding="utf-8"?>
 <b:Sources xmlns:b="http://schemas.openxmlformats.org/officeDocument/2006/bibliography" xmlns="http://schemas.openxmlformats.org/officeDocument/2006/bibliography" SelectedStyle="\APASixthEditionOfficeOnline.xsl" StyleName="APA" Version="6">
   <b:Source>
     <b:Tag>DataUSA</b:Tag>
@@ -29229,26 +29457,6 @@
 </b:Sources>
 </file>
 
-<file path=customXml/item3.xml><?xml version="1.0" encoding="utf-8"?>
-<?mso-contentType ?>
-<FormTemplates xmlns="http://schemas.microsoft.com/sharepoint/v3/contenttype/forms">
-  <Display>DocumentLibraryForm</Display>
-  <Edit>DocumentLibraryForm</Edit>
-  <New>DocumentLibraryForm</New>
-</FormTemplates>
-</file>
-
-<file path=customXml/item4.xml><?xml version="1.0" encoding="utf-8"?>
-<p:properties xmlns:p="http://schemas.microsoft.com/office/2006/metadata/properties" xmlns:xsi="http://www.w3.org/2001/XMLSchema-instance" xmlns:pc="http://schemas.microsoft.com/office/infopath/2007/PartnerControls">
-  <documentManagement>
-    <lcf76f155ced4ddcb4097134ff3c332f xmlns="9588b89b-a54a-4030-9351-2bada00b48fe">
-      <Terms xmlns="http://schemas.microsoft.com/office/infopath/2007/PartnerControls"/>
-    </lcf76f155ced4ddcb4097134ff3c332f>
-    <TaxCatchAll xmlns="d832c767-56ee-4551-a5e6-1906d20f7728" xsi:nil="true"/>
-  </documentManagement>
-</p:properties>
-</file>
-
 <file path=customXml/itemProps1.xml><?xml version="1.0" encoding="utf-8"?>
 <ds:datastoreItem xmlns:ds="http://schemas.openxmlformats.org/officeDocument/2006/customXml" ds:itemID="{CC183FC3-D9B1-46CF-A05E-B1F9810EFD0E}">
   <ds:schemaRefs>
@@ -29269,9 +29477,12 @@
 </file>
 
 <file path=customXml/itemProps2.xml><?xml version="1.0" encoding="utf-8"?>
-<ds:datastoreItem xmlns:ds="http://schemas.openxmlformats.org/officeDocument/2006/customXml" ds:itemID="{04789F34-DF77-4FCD-8CA4-8EF8DB7DF50D}">
+<ds:datastoreItem xmlns:ds="http://schemas.openxmlformats.org/officeDocument/2006/customXml" ds:itemID="{9635B084-AF06-459E-9FF3-A8531B9F619E}">
   <ds:schemaRefs>
-    <ds:schemaRef ds:uri="http://schemas.openxmlformats.org/officeDocument/2006/bibliography"/>
+    <ds:schemaRef ds:uri="http://schemas.microsoft.com/office/2006/metadata/properties"/>
+    <ds:schemaRef ds:uri="http://schemas.microsoft.com/office/infopath/2007/PartnerControls"/>
+    <ds:schemaRef ds:uri="9588b89b-a54a-4030-9351-2bada00b48fe"/>
+    <ds:schemaRef ds:uri="d832c767-56ee-4551-a5e6-1906d20f7728"/>
   </ds:schemaRefs>
 </ds:datastoreItem>
 </file>
@@ -29285,12 +29496,9 @@
 </file>
 
 <file path=customXml/itemProps4.xml><?xml version="1.0" encoding="utf-8"?>
-<ds:datastoreItem xmlns:ds="http://schemas.openxmlformats.org/officeDocument/2006/customXml" ds:itemID="{9635B084-AF06-459E-9FF3-A8531B9F619E}">
+<ds:datastoreItem xmlns:ds="http://schemas.openxmlformats.org/officeDocument/2006/customXml" ds:itemID="{04789F34-DF77-4FCD-8CA4-8EF8DB7DF50D}">
   <ds:schemaRefs>
-    <ds:schemaRef ds:uri="http://schemas.microsoft.com/office/2006/metadata/properties"/>
-    <ds:schemaRef ds:uri="http://schemas.microsoft.com/office/infopath/2007/PartnerControls"/>
-    <ds:schemaRef ds:uri="9588b89b-a54a-4030-9351-2bada00b48fe"/>
-    <ds:schemaRef ds:uri="d832c767-56ee-4551-a5e6-1906d20f7728"/>
+    <ds:schemaRef ds:uri="http://schemas.openxmlformats.org/officeDocument/2006/bibliography"/>
   </ds:schemaRefs>
 </ds:datastoreItem>
 </file>
</xml_diff>